<commit_message>
Dokumentation der Sensoren von Radzey geamcht und Drucksensor Vi korrigiert
</commit_message>
<xml_diff>
--- a/Weitere Dokumente/Abschlussbericht.docx
+++ b/Weitere Dokumente/Abschlussbericht.docx
@@ -134,16 +134,11 @@
               <w:t>Espresso</w:t>
             </w:r>
             <w:r>
-              <w:t xml:space="preserve"> </w:t>
-            </w:r>
-            <w:proofErr w:type="spellStart"/>
-            <w:r>
-              <w:t>M</w:t>
+              <w:t xml:space="preserve"> M</w:t>
             </w:r>
             <w:r>
               <w:t>aker</w:t>
             </w:r>
-            <w:proofErr w:type="spellEnd"/>
             <w:r>
               <w:t xml:space="preserve"> </w:t>
             </w:r>
@@ -956,18 +951,8 @@
           <w:bCs/>
           <w:lang w:val="en-US"/>
         </w:rPr>
-        <w:t xml:space="preserve">ax </w:t>
-      </w:r>
-      <w:proofErr w:type="spellStart"/>
-      <w:r>
-        <w:rPr>
-          <w:b/>
-          <w:bCs/>
-          <w:lang w:val="en-US"/>
-        </w:rPr>
-        <w:t>Mustermann</w:t>
-      </w:r>
-      <w:proofErr w:type="spellEnd"/>
+        <w:t>ax Mustermann</w:t>
+      </w:r>
       <w:r>
         <w:rPr>
           <w:b/>
@@ -981,40 +966,14 @@
           <w:lang w:val="en-US"/>
         </w:rPr>
         <w:br/>
-      </w:r>
-      <w:proofErr w:type="spellStart"/>
-      <w:r>
-        <w:rPr>
-          <w:lang w:val="en-US"/>
-        </w:rPr>
-        <w:t>Matrikelnummer</w:t>
-      </w:r>
-      <w:proofErr w:type="spellEnd"/>
-      <w:r>
-        <w:rPr>
-          <w:lang w:val="en-US"/>
-        </w:rPr>
-        <w:t>: 12345678</w:t>
+        <w:t>Matrikelnummer: 12345678</w:t>
       </w:r>
       <w:r>
         <w:rPr>
           <w:lang w:val="en-US"/>
         </w:rPr>
         <w:br/>
-      </w:r>
-      <w:proofErr w:type="spellStart"/>
-      <w:r>
-        <w:rPr>
-          <w:lang w:val="en-US"/>
-        </w:rPr>
-        <w:t>Studiengang</w:t>
-      </w:r>
-      <w:proofErr w:type="spellEnd"/>
-      <w:r>
-        <w:rPr>
-          <w:lang w:val="en-US"/>
-        </w:rPr>
-        <w:t xml:space="preserve">: </w:t>
+        <w:t xml:space="preserve">Studiengang: </w:t>
       </w:r>
       <w:r>
         <w:rPr>
@@ -1036,65 +995,21 @@
           <w:bCs/>
           <w:lang w:val="en-US"/>
         </w:rPr>
-        <w:t xml:space="preserve">Max </w:t>
-      </w:r>
-      <w:proofErr w:type="spellStart"/>
-      <w:r>
-        <w:rPr>
-          <w:b/>
-          <w:bCs/>
-          <w:lang w:val="en-US"/>
-        </w:rPr>
-        <w:t>Mustermann</w:t>
-      </w:r>
-      <w:proofErr w:type="spellEnd"/>
-      <w:r>
-        <w:rPr>
-          <w:b/>
-          <w:bCs/>
-          <w:lang w:val="en-US"/>
-        </w:rPr>
-        <w:t xml:space="preserve"> 2</w:t>
+        <w:t>Max Mustermann 2</w:t>
       </w:r>
       <w:r>
         <w:rPr>
           <w:lang w:val="en-US"/>
         </w:rPr>
         <w:br/>
-      </w:r>
-      <w:proofErr w:type="spellStart"/>
-      <w:r>
-        <w:rPr>
-          <w:lang w:val="en-US"/>
-        </w:rPr>
-        <w:t>Matrikelnummer</w:t>
-      </w:r>
-      <w:proofErr w:type="spellEnd"/>
-      <w:r>
-        <w:rPr>
-          <w:lang w:val="en-US"/>
-        </w:rPr>
-        <w:t>: 12345678</w:t>
+        <w:t>Matrikelnummer: 12345678</w:t>
       </w:r>
       <w:r>
         <w:rPr>
           <w:lang w:val="en-US"/>
         </w:rPr>
         <w:br/>
-      </w:r>
-      <w:proofErr w:type="spellStart"/>
-      <w:r>
-        <w:rPr>
-          <w:lang w:val="en-US"/>
-        </w:rPr>
-        <w:t>Studiengang</w:t>
-      </w:r>
-      <w:proofErr w:type="spellEnd"/>
-      <w:r>
-        <w:rPr>
-          <w:lang w:val="en-US"/>
-        </w:rPr>
-        <w:t>: Mechanical and Process Engineering</w:t>
+        <w:t>Studiengang: Mechanical and Process Engineering</w:t>
       </w:r>
     </w:p>
     <w:p>
@@ -1131,11 +1046,9 @@
       <w:r>
         <w:t xml:space="preserve">GML </w:t>
       </w:r>
-      <w:proofErr w:type="spellStart"/>
       <w:r>
         <w:t>Espressomaker</w:t>
       </w:r>
-      <w:proofErr w:type="spellEnd"/>
       <w:r>
         <w:t xml:space="preserve"> </w:t>
       </w:r>
@@ -1187,15 +1100,7 @@
         <w:pStyle w:val="ISMetadatenSeite2"/>
       </w:pPr>
       <w:r>
-        <w:t xml:space="preserve">Dr. </w:t>
-      </w:r>
-      <w:proofErr w:type="spellStart"/>
-      <w:r>
-        <w:t>rer</w:t>
-      </w:r>
-      <w:proofErr w:type="spellEnd"/>
-      <w:r>
-        <w:t xml:space="preserve">.-nat. </w:t>
+        <w:t xml:space="preserve">Dr. rer.-nat. </w:t>
       </w:r>
       <w:r>
         <w:t>Steven Wagner</w:t>
@@ -1204,29 +1109,8 @@
         <w:br/>
       </w:r>
       <w:r>
-        <w:t xml:space="preserve">High </w:t>
-      </w:r>
-      <w:proofErr w:type="spellStart"/>
-      <w:r>
-        <w:t>Temperature</w:t>
-      </w:r>
-      <w:proofErr w:type="spellEnd"/>
-      <w:r>
-        <w:t xml:space="preserve"> </w:t>
-      </w:r>
-      <w:proofErr w:type="spellStart"/>
-      <w:r>
-        <w:t>Process</w:t>
-      </w:r>
-      <w:proofErr w:type="spellEnd"/>
-      <w:r>
-        <w:t xml:space="preserve"> </w:t>
-      </w:r>
-      <w:proofErr w:type="spellStart"/>
-      <w:r>
-        <w:t>Diagnostics</w:t>
-      </w:r>
-      <w:proofErr w:type="spellEnd"/>
+        <w:t>High Temperature Process Diagnostics</w:t>
+      </w:r>
       <w:r>
         <w:br/>
       </w:r>
@@ -1252,34 +1136,16 @@
         <w:pStyle w:val="ISMetadatenSeite2"/>
       </w:pPr>
       <w:r>
-        <w:t xml:space="preserve">Luigi </w:t>
-      </w:r>
-      <w:proofErr w:type="spellStart"/>
-      <w:r>
-        <w:t>Biondo</w:t>
-      </w:r>
-      <w:proofErr w:type="spellEnd"/>
-      <w:r>
-        <w:t xml:space="preserve">, </w:t>
-      </w:r>
-      <w:proofErr w:type="spellStart"/>
-      <w:r>
-        <w:t>M.Sc</w:t>
-      </w:r>
-      <w:proofErr w:type="spellEnd"/>
+        <w:t>Luigi Biondo, M.Sc</w:t>
+      </w:r>
     </w:p>
     <w:p>
       <w:pPr>
         <w:pStyle w:val="ISMetadatenSeite2"/>
       </w:pPr>
       <w:r>
-        <w:t xml:space="preserve">Anna Schmidt, </w:t>
-      </w:r>
-      <w:proofErr w:type="spellStart"/>
-      <w:r>
-        <w:t>M.Sc</w:t>
-      </w:r>
-      <w:proofErr w:type="spellEnd"/>
+        <w:t>Anna Schmidt, M.Sc</w:t>
+      </w:r>
       <w:r>
         <w:br/>
       </w:r>
@@ -1307,6 +1173,11 @@
       </w:r>
     </w:p>
     <w:p>
+      <w:r>
+        <w:t>sdfdfsdsf</w:t>
+      </w:r>
+    </w:p>
+    <w:p>
       <w:pPr>
         <w:pStyle w:val="ISTextkrper"/>
       </w:pPr>
@@ -1557,35 +1428,7 @@
         <w:rPr>
           <w:rStyle w:val="TextZchn"/>
         </w:rPr>
-        <w:t xml:space="preserve"> Dies erfolgt dabei alle 10 </w:t>
-      </w:r>
-      <w:proofErr w:type="spellStart"/>
-      <w:r>
-        <w:rPr>
-          <w:rStyle w:val="TextZchn"/>
-        </w:rPr>
-        <w:t>ms</w:t>
-      </w:r>
-      <w:proofErr w:type="spellEnd"/>
-      <w:r>
-        <w:rPr>
-          <w:rStyle w:val="TextZchn"/>
-        </w:rPr>
-        <w:t xml:space="preserve"> in einer </w:t>
-      </w:r>
-      <w:proofErr w:type="spellStart"/>
-      <w:r>
-        <w:rPr>
-          <w:rStyle w:val="TextZchn"/>
-        </w:rPr>
-        <w:t>While</w:t>
-      </w:r>
-      <w:proofErr w:type="spellEnd"/>
-      <w:r>
-        <w:rPr>
-          <w:rStyle w:val="TextZchn"/>
-        </w:rPr>
-        <w:t>-Schleife.</w:t>
+        <w:t xml:space="preserve"> Dies erfolgt dabei alle 10 ms in einer While-Schleife.</w:t>
       </w:r>
       <w:r>
         <w:rPr>
@@ -1739,20 +1582,773 @@
     </w:p>
     <w:p>
       <w:pPr>
+        <w:pStyle w:val="berschrift3"/>
+      </w:pPr>
+      <w:r>
+        <w:t>Thermoelement</w:t>
+      </w:r>
+    </w:p>
+    <w:p>
+      <w:pPr>
+        <w:pStyle w:val="Text"/>
+      </w:pPr>
+      <w:r>
+        <w:t>Ein Sensor zur Temperaturmessung ist ein Thermoelement</w:t>
+      </w:r>
+      <w:r>
+        <w:t xml:space="preserve"> Typ K</w:t>
+      </w:r>
+      <w:r>
+        <w:t xml:space="preserve"> was mit einem M</w:t>
+      </w:r>
+      <w:r>
+        <w:t>AX</w:t>
+      </w:r>
+      <w:r>
+        <w:t>3</w:t>
+      </w:r>
+      <w:r>
+        <w:t>1855 Brea</w:t>
+      </w:r>
+      <w:r>
+        <w:t>kout-B</w:t>
+      </w:r>
+      <w:r>
+        <w:t>oard verbunden ist.</w:t>
+      </w:r>
+      <w:r>
+        <w:t xml:space="preserve"> Dieses</w:t>
+      </w:r>
+      <w:r>
+        <w:t xml:space="preserve"> </w:t>
+      </w:r>
+      <w:r>
+        <w:t>Board beinhaltet einen Messverstärker sowie eine Kaltstellenkompensation und</w:t>
+      </w:r>
+      <w:r>
+        <w:t xml:space="preserve"> gibt die </w:t>
+      </w:r>
+      <w:r>
+        <w:t xml:space="preserve">Daten über einen SPI-Bus aus. </w:t>
+      </w:r>
+      <w:r>
+        <w:t>Durch die Kaltstellekompensation kann dabei mittels einer</w:t>
+      </w:r>
+      <w:r>
+        <w:t xml:space="preserve"> Messung der Referenztemperatur an </w:t>
+      </w:r>
+      <w:r>
+        <w:t>der Referenzstelle</w:t>
+      </w:r>
+      <w:r>
+        <w:t xml:space="preserve"> auf die Messtemperatur des Thermoelements geschlossen werden.</w:t>
+      </w:r>
+      <w:r>
+        <w:t xml:space="preserve"> Der   Messverstärker verstärkt</w:t>
+      </w:r>
+      <w:r>
+        <w:t xml:space="preserve"> dabei </w:t>
+      </w:r>
+      <w:r>
+        <w:t xml:space="preserve">die geringe Spannung des </w:t>
+      </w:r>
+      <w:r>
+        <w:t>Thermoelements,</w:t>
+      </w:r>
+      <w:r>
+        <w:t xml:space="preserve"> sodass dieses einfacher ausgewertet werden kann.</w:t>
+      </w:r>
+      <w:r>
+        <w:t xml:space="preserve">  </w:t>
+      </w:r>
+      <w:r>
+        <w:t>Außerdem ermöglicht das Breakoutboard eine Linearisierung der Messwerte</w:t>
+      </w:r>
+      <w:r>
+        <w:t>,</w:t>
+      </w:r>
+      <w:r>
+        <w:t xml:space="preserve"> welche dann über den SPI-Bus ausgegeben werden.</w:t>
+      </w:r>
+      <w:r>
+        <w:t xml:space="preserve"> Die Auswertung der Messwerte auf dem Bus erfolgt dabei über den in </w:t>
+      </w:r>
+      <w:commentRangeStart w:id="2"/>
+      <w:r>
+        <w:t>Ab</w:t>
+      </w:r>
+      <w:r>
+        <w:t>bildung XX</w:t>
+      </w:r>
+      <w:r>
+        <w:t xml:space="preserve"> </w:t>
+      </w:r>
+      <w:commentRangeEnd w:id="2"/>
+      <w:r>
+        <w:rPr>
+          <w:rStyle w:val="Kommentarzeichen"/>
+        </w:rPr>
+        <w:commentReference w:id="2"/>
+      </w:r>
+      <w:r>
+        <w:t>dargestellten Code.</w:t>
+      </w:r>
+    </w:p>
+    <w:p>
+      <w:pPr>
+        <w:pStyle w:val="berschrift3"/>
+      </w:pPr>
+      <w:r>
+        <w:t>PT100</w:t>
+      </w:r>
+    </w:p>
+    <w:p>
+      <w:pPr>
+        <w:pStyle w:val="Text"/>
+      </w:pPr>
+      <w:r>
+        <w:t xml:space="preserve">Neben der Temperaturmessung mittels des Thermoelements wird </w:t>
+      </w:r>
+      <w:r>
+        <w:t xml:space="preserve">diese an einer anderen Stelle im System über ein PT100–Messwiderstand erfasst. Dieser ist an einem Messumformer angeschlossen welcher proportional zum Messtemperatur einen eine Spannung ausgibt. Dabei repräsentiert 0 V eine Temperatur von 0° C und 10 V 200° C. </w:t>
+      </w:r>
+      <w:r>
+        <w:t>Die Spannung kann über einen analogen Input des myRIO gemessen werden</w:t>
+      </w:r>
+      <w:r>
+        <w:t xml:space="preserve"> und ergibt multipliziert mit 20 die Temperatur</w:t>
+      </w:r>
+      <w:r>
+        <w:t xml:space="preserve">. </w:t>
+      </w:r>
+      <w:r>
+        <w:t xml:space="preserve">Da sich der </w:t>
+      </w:r>
+      <w:r>
+        <w:t>Messwiderstand größtenteils</w:t>
+      </w:r>
+      <w:r>
+        <w:t xml:space="preserve"> linear über diesen Temperaturbereich verhält und auch das Übertragungsverhalten des Messumformers linear ist, kann über den Spannungsbereich linear interpoliert werden um auf die Messtemperatur zu schließen.</w:t>
+      </w:r>
+      <w:r>
+        <w:t xml:space="preserve"> D</w:t>
+      </w:r>
+      <w:r>
+        <w:t>abei muss beachtet werden</w:t>
+      </w:r>
+      <w:r>
+        <w:t>,</w:t>
+      </w:r>
+      <w:r>
+        <w:t xml:space="preserve"> dass die maximale Spannung des Messumformers oberhalb der </w:t>
+      </w:r>
+      <w:r>
+        <w:lastRenderedPageBreak/>
+        <w:t xml:space="preserve">zulässigen Eingangsspannung des myRIO liegt, da aber die </w:t>
+      </w:r>
+      <w:r>
+        <w:t xml:space="preserve">zu erwartende </w:t>
+      </w:r>
+      <w:r>
+        <w:t>Temperatur</w:t>
+      </w:r>
+      <w:r>
+        <w:t xml:space="preserve"> </w:t>
+      </w:r>
+      <w:r>
+        <w:t>unterhalb 100° C liegt und damit die resultierende Spannung am myRIO kleiner als</w:t>
+      </w:r>
+      <w:r>
+        <w:t xml:space="preserve"> die maximal erlaubten</w:t>
+      </w:r>
+      <w:r>
+        <w:t xml:space="preserve"> 5 V</w:t>
+      </w:r>
+      <w:r>
+        <w:t xml:space="preserve"> ist, muss kein zusätzlicher Spannungsteiler verwendet werden.</w:t>
+      </w:r>
+      <w:r>
+        <w:t xml:space="preserve"> </w:t>
+      </w:r>
+      <w:r>
+        <w:t xml:space="preserve">Der Code für die Auswertung ist in </w:t>
+      </w:r>
+      <w:r>
+        <w:fldChar w:fldCharType="begin"/>
+      </w:r>
+      <w:r>
+        <w:instrText xml:space="preserve"> REF _Ref118205 \h </w:instrText>
+      </w:r>
+      <w:r>
+        <w:fldChar w:fldCharType="separate"/>
+      </w:r>
+      <w:r>
+        <w:t xml:space="preserve">Abbildung </w:t>
+      </w:r>
+      <w:r>
+        <w:rPr>
+          <w:noProof/>
+        </w:rPr>
+        <w:t>2</w:t>
+      </w:r>
+      <w:r>
+        <w:fldChar w:fldCharType="end"/>
+      </w:r>
+      <w:r>
+        <w:t xml:space="preserve"> zu sehen.</w:t>
+      </w:r>
+    </w:p>
+    <w:p>
+      <w:pPr>
+        <w:pStyle w:val="Text"/>
+        <w:keepNext/>
+        <w:jc w:val="center"/>
+      </w:pPr>
+      <w:r>
+        <w:rPr>
+          <w:noProof/>
+        </w:rPr>
+        <w:drawing>
+          <wp:inline distT="0" distB="0" distL="0" distR="0" wp14:anchorId="1DD2E805" wp14:editId="6FA7DA86">
+            <wp:extent cx="5753100" cy="2009775"/>
+            <wp:effectExtent l="0" t="0" r="0" b="9525"/>
+            <wp:docPr id="2" name="Grafik 2" descr="C:\Users\Jan\Documents\Grundlagen der Messtechnik mit Labview\LabVIEW-Kaffemaschine\Weitere Dokumente\Bilder\PT100.PNG"/>
+            <wp:cNvGraphicFramePr>
+              <a:graphicFrameLocks xmlns:a="http://schemas.openxmlformats.org/drawingml/2006/main" noChangeAspect="1"/>
+            </wp:cNvGraphicFramePr>
+            <a:graphic xmlns:a="http://schemas.openxmlformats.org/drawingml/2006/main">
+              <a:graphicData uri="http://schemas.openxmlformats.org/drawingml/2006/picture">
+                <pic:pic xmlns:pic="http://schemas.openxmlformats.org/drawingml/2006/picture">
+                  <pic:nvPicPr>
+                    <pic:cNvPr id="0" name="Picture 1" descr="C:\Users\Jan\Documents\Grundlagen der Messtechnik mit Labview\LabVIEW-Kaffemaschine\Weitere Dokumente\Bilder\PT100.PNG"/>
+                    <pic:cNvPicPr>
+                      <a:picLocks noChangeAspect="1" noChangeArrowheads="1"/>
+                    </pic:cNvPicPr>
+                  </pic:nvPicPr>
+                  <pic:blipFill>
+                    <a:blip r:embed="rId17">
+                      <a:extLst>
+                        <a:ext uri="{28A0092B-C50C-407E-A947-70E740481C1C}">
+                          <a14:useLocalDpi xmlns:a14="http://schemas.microsoft.com/office/drawing/2010/main" val="0"/>
+                        </a:ext>
+                      </a:extLst>
+                    </a:blip>
+                    <a:srcRect/>
+                    <a:stretch>
+                      <a:fillRect/>
+                    </a:stretch>
+                  </pic:blipFill>
+                  <pic:spPr bwMode="auto">
+                    <a:xfrm>
+                      <a:off x="0" y="0"/>
+                      <a:ext cx="5753100" cy="2009775"/>
+                    </a:xfrm>
+                    <a:prstGeom prst="rect">
+                      <a:avLst/>
+                    </a:prstGeom>
+                    <a:noFill/>
+                    <a:ln>
+                      <a:noFill/>
+                    </a:ln>
+                  </pic:spPr>
+                </pic:pic>
+              </a:graphicData>
+            </a:graphic>
+          </wp:inline>
+        </w:drawing>
+      </w:r>
+    </w:p>
+    <w:p>
+      <w:pPr>
+        <w:pStyle w:val="Beschriftung"/>
+        <w:jc w:val="center"/>
+      </w:pPr>
+      <w:bookmarkStart w:id="3" w:name="_Ref118205"/>
+      <w:r>
+        <w:t xml:space="preserve">Abbildung </w:t>
+      </w:r>
+      <w:r>
+        <w:fldChar w:fldCharType="begin"/>
+      </w:r>
+      <w:r>
+        <w:instrText xml:space="preserve"> SEQ Abbildung \* ARABIC </w:instrText>
+      </w:r>
+      <w:r>
+        <w:fldChar w:fldCharType="separate"/>
+      </w:r>
+      <w:r>
+        <w:rPr>
+          <w:noProof/>
+        </w:rPr>
+        <w:t>2</w:t>
+      </w:r>
+      <w:r>
+        <w:fldChar w:fldCharType="end"/>
+      </w:r>
+      <w:bookmarkEnd w:id="3"/>
+      <w:r>
+        <w:t>:</w:t>
+      </w:r>
+      <w:r>
+        <w:t xml:space="preserve"> Auswertung der Temperaturmessung des PT100-Messwiderstands</w:t>
+      </w:r>
+    </w:p>
+    <w:p>
+      <w:pPr>
+        <w:pStyle w:val="berschrift3"/>
+      </w:pPr>
+      <w:r>
+        <w:t>Drucksensor</w:t>
+      </w:r>
+    </w:p>
+    <w:p>
+      <w:pPr>
+        <w:pStyle w:val="Text"/>
+      </w:pPr>
+      <w:r>
+        <w:t xml:space="preserve">Auch ist in der Kaffeemaschine ein Drucksensor eingebaut, welcher den Druck </w:t>
+      </w:r>
+      <w:r>
+        <w:t xml:space="preserve">des Wassers </w:t>
+      </w:r>
+      <w:r>
+        <w:t xml:space="preserve">nach dem Magnetventil von der Heizung erfasst. </w:t>
+      </w:r>
+      <w:r>
+        <w:t>Über diesen kann dann zurückgeschlossen werden, wie stark das Kaffeepu</w:t>
+      </w:r>
+      <w:r>
+        <w:t>lver im Siebträger gepresst ist. Auch kann dieser als ein Ko</w:t>
+      </w:r>
+      <w:r>
+        <w:t>n</w:t>
+      </w:r>
+      <w:r>
+        <w:t xml:space="preserve">trollsensor verwendet werden, da dieser beispielsweise einen Druckabfall bei Leck im Rohrsystem detektieren kann. </w:t>
+      </w:r>
+      <w:r>
+        <w:t>Der Sensor gibt dabei proportional zum Druck eine Spannung aus welche dann übe</w:t>
+      </w:r>
+      <w:r>
+        <w:t>r einen analogen Input des myRIOs</w:t>
+      </w:r>
+      <w:r>
+        <w:t xml:space="preserve"> gemessen werden ka</w:t>
+      </w:r>
+      <w:r>
+        <w:t>nn. Der Spannungsbereich liegt dabei zwischen 0,5 V für 0 psi und 4 V 100 psi Druck.</w:t>
+      </w:r>
+      <w:r>
+        <w:t xml:space="preserve"> </w:t>
+      </w:r>
+      <w:r>
+        <w:t>Um somit auf den tatsächlichen Druck zu schließen</w:t>
+      </w:r>
+      <w:r>
+        <w:t>,</w:t>
+      </w:r>
+      <w:r>
+        <w:t xml:space="preserve"> wird die gemesse</w:t>
+      </w:r>
+      <w:r>
+        <w:t xml:space="preserve"> Spannung über die </w:t>
+      </w:r>
+      <w:r>
+        <w:t xml:space="preserve">nachstehende </w:t>
+      </w:r>
+      <w:r>
+        <w:t>Formel in einen Wert für den Druck umgerechnet.</w:t>
+      </w:r>
+    </w:p>
+    <w:p>
+      <w:pPr>
+        <w:pStyle w:val="Text"/>
+      </w:pPr>
+      <m:oMathPara>
+        <m:oMath>
+          <m:r>
+            <w:rPr>
+              <w:rFonts w:ascii="Cambria Math" w:hAnsi="Cambria Math"/>
+            </w:rPr>
+            <m:t>p=28,571 ∙ U-14,285</m:t>
+          </m:r>
+        </m:oMath>
+      </m:oMathPara>
+    </w:p>
+    <w:p>
+      <w:pPr>
+        <w:pStyle w:val="Text"/>
+      </w:pPr>
+      <w:r>
+        <w:t xml:space="preserve">Dies ist auch im Code so berücksichtig, was in </w:t>
+      </w:r>
+      <w:r>
+        <w:fldChar w:fldCharType="begin"/>
+      </w:r>
+      <w:r>
+        <w:instrText xml:space="preserve"> REF _Ref120320 \h </w:instrText>
+      </w:r>
+      <w:r>
+        <w:fldChar w:fldCharType="separate"/>
+      </w:r>
+      <w:r>
+        <w:t xml:space="preserve">Abbildung </w:t>
+      </w:r>
+      <w:r>
+        <w:rPr>
+          <w:noProof/>
+        </w:rPr>
+        <w:t>3</w:t>
+      </w:r>
+      <w:r>
+        <w:fldChar w:fldCharType="end"/>
+      </w:r>
+      <w:r>
+        <w:t xml:space="preserve"> zu sehen ist.</w:t>
+      </w:r>
+    </w:p>
+    <w:p>
+      <w:pPr>
+        <w:pStyle w:val="Text"/>
+      </w:pPr>
+    </w:p>
+    <w:p>
+      <w:pPr>
+        <w:pStyle w:val="Text"/>
+        <w:keepNext/>
+        <w:jc w:val="center"/>
+      </w:pPr>
+      <w:r>
+        <w:rPr>
+          <w:noProof/>
+        </w:rPr>
+        <w:lastRenderedPageBreak/>
+        <w:drawing>
+          <wp:inline distT="0" distB="0" distL="0" distR="0" wp14:anchorId="348383DD" wp14:editId="2C576DD2">
+            <wp:extent cx="5762625" cy="2009775"/>
+            <wp:effectExtent l="0" t="0" r="9525" b="9525"/>
+            <wp:docPr id="8" name="Grafik 8" descr="C:\Users\Jan\Documents\Grundlagen der Messtechnik mit Labview\LabVIEW-Kaffemaschine\Weitere Dokumente\Bilder\Druck Wasser.PNG"/>
+            <wp:cNvGraphicFramePr>
+              <a:graphicFrameLocks xmlns:a="http://schemas.openxmlformats.org/drawingml/2006/main" noChangeAspect="1"/>
+            </wp:cNvGraphicFramePr>
+            <a:graphic xmlns:a="http://schemas.openxmlformats.org/drawingml/2006/main">
+              <a:graphicData uri="http://schemas.openxmlformats.org/drawingml/2006/picture">
+                <pic:pic xmlns:pic="http://schemas.openxmlformats.org/drawingml/2006/picture">
+                  <pic:nvPicPr>
+                    <pic:cNvPr id="0" name="Picture 1" descr="C:\Users\Jan\Documents\Grundlagen der Messtechnik mit Labview\LabVIEW-Kaffemaschine\Weitere Dokumente\Bilder\Druck Wasser.PNG"/>
+                    <pic:cNvPicPr>
+                      <a:picLocks noChangeAspect="1" noChangeArrowheads="1"/>
+                    </pic:cNvPicPr>
+                  </pic:nvPicPr>
+                  <pic:blipFill>
+                    <a:blip r:embed="rId18">
+                      <a:extLst>
+                        <a:ext uri="{28A0092B-C50C-407E-A947-70E740481C1C}">
+                          <a14:useLocalDpi xmlns:a14="http://schemas.microsoft.com/office/drawing/2010/main" val="0"/>
+                        </a:ext>
+                      </a:extLst>
+                    </a:blip>
+                    <a:srcRect/>
+                    <a:stretch>
+                      <a:fillRect/>
+                    </a:stretch>
+                  </pic:blipFill>
+                  <pic:spPr bwMode="auto">
+                    <a:xfrm>
+                      <a:off x="0" y="0"/>
+                      <a:ext cx="5762625" cy="2009775"/>
+                    </a:xfrm>
+                    <a:prstGeom prst="rect">
+                      <a:avLst/>
+                    </a:prstGeom>
+                    <a:noFill/>
+                    <a:ln>
+                      <a:noFill/>
+                    </a:ln>
+                  </pic:spPr>
+                </pic:pic>
+              </a:graphicData>
+            </a:graphic>
+          </wp:inline>
+        </w:drawing>
+      </w:r>
+    </w:p>
+    <w:p>
+      <w:pPr>
+        <w:pStyle w:val="Beschriftung"/>
+        <w:jc w:val="center"/>
+      </w:pPr>
+      <w:bookmarkStart w:id="4" w:name="_Ref120320"/>
+      <w:r>
+        <w:t xml:space="preserve">Abbildung </w:t>
+      </w:r>
+      <w:r>
+        <w:fldChar w:fldCharType="begin"/>
+      </w:r>
+      <w:r>
+        <w:instrText xml:space="preserve"> SEQ Abbildung \* ARABIC </w:instrText>
+      </w:r>
+      <w:r>
+        <w:fldChar w:fldCharType="separate"/>
+      </w:r>
+      <w:r>
+        <w:rPr>
+          <w:noProof/>
+        </w:rPr>
+        <w:t>3</w:t>
+      </w:r>
+      <w:r>
+        <w:fldChar w:fldCharType="end"/>
+      </w:r>
+      <w:bookmarkEnd w:id="4"/>
+      <w:r>
+        <w:t>: Auswertung Drucksensor</w:t>
+      </w:r>
+    </w:p>
+    <w:p>
+      <w:pPr>
+        <w:pStyle w:val="berschrift3"/>
+      </w:pPr>
+      <w:r>
+        <w:t>Durchflussmesser</w:t>
+      </w:r>
+    </w:p>
+    <w:p>
+      <w:pPr>
+        <w:pStyle w:val="Text"/>
+      </w:pPr>
+      <w:r>
+        <w:t xml:space="preserve">Neben den genannten Sensoren ist ein </w:t>
+      </w:r>
+      <w:r>
+        <w:t>Durchflussmesser in der Kaffeemaschine eingebaut um den Durchfluss und</w:t>
+      </w:r>
+      <w:r>
+        <w:t xml:space="preserve"> damit die Wassermenge</w:t>
+      </w:r>
+      <w:r>
+        <w:t xml:space="preserve"> bei einem Brühvorgang zu erfassen.</w:t>
+      </w:r>
+      <w:r>
+        <w:t xml:space="preserve"> Dabei wird mittels einer Messturbine und einem Hall-Sensor zu Erfassung der Drehzahl </w:t>
+      </w:r>
+      <w:r>
+        <w:t xml:space="preserve">der Turbine </w:t>
+      </w:r>
+      <w:r>
+        <w:t xml:space="preserve">der Durchfluss gemessen. </w:t>
+      </w:r>
+      <w:r>
+        <w:t xml:space="preserve">Dabei wird ein Encodersignal generiert welches Impulse proportional zum Durchfluss ausgibt. </w:t>
+      </w:r>
+      <w:r>
+        <w:t xml:space="preserve">Dabei entsprechen ca. 20000 Impulsen </w:t>
+      </w:r>
+      <w:r>
+        <w:t>einem D</w:t>
+      </w:r>
+      <w:r>
+        <w:t>u</w:t>
+      </w:r>
+      <w:r>
+        <w:t>r</w:t>
+      </w:r>
+      <w:r>
+        <w:t>chfluss von einem Liter</w:t>
+      </w:r>
+      <w:r>
+        <w:t xml:space="preserve"> Wasser</w:t>
+      </w:r>
+      <w:r>
+        <w:t>.</w:t>
+      </w:r>
+      <w:r>
+        <w:t xml:space="preserve"> </w:t>
+      </w:r>
+      <w:r>
+        <w:t xml:space="preserve">In der Software wird dabei zunächst eine Erkennung einer positiven Flanke durchgeführt </w:t>
+      </w:r>
+      <w:r>
+        <w:t xml:space="preserve">um einen Impuls zu detektieren und zu zählen. </w:t>
+      </w:r>
+      <w:r>
+        <w:t xml:space="preserve">Von diesem Wert wird dann ein </w:t>
+      </w:r>
+      <w:commentRangeStart w:id="5"/>
+      <w:r>
+        <w:t>Offset</w:t>
+      </w:r>
+      <w:commentRangeEnd w:id="5"/>
+      <w:r>
+        <w:commentReference w:id="5"/>
+      </w:r>
+      <w:r>
+        <w:t xml:space="preserve"> abgezogen, welches zur genaueren Erfassung des Durchflusses eingefügt ist.</w:t>
+      </w:r>
+      <w:r>
+        <w:t xml:space="preserve"> Anschließen wird der Wert durch 20 get</w:t>
+      </w:r>
+      <w:r>
+        <w:t>eilt um auf die durchgeflossene</w:t>
+      </w:r>
+      <w:r>
+        <w:t xml:space="preserve"> Menge in Millilitern zu schließen. </w:t>
+      </w:r>
+      <w:r>
+        <w:t xml:space="preserve">Abschließend wird dieser Wert nochmals über einen Faktor an die reale Durchflussmenge angepasst. Dabei wurde mittels mehreren Versuchen und Messungen mit Messbechern probiert, den realen Durchfluss möglichst nah zu erfassen. </w:t>
+      </w:r>
+      <w:r>
+        <w:t>Dabei wird auch berücksichtigt, dass bei einer Tasse von ca. 100 ml bei einer Brühzeit von ca. 20 s alle 10 ms ein Impuls erfasst werden muss, um eine realitätsnahe Durchflusserfassung zu ermöglichen.</w:t>
+      </w:r>
+      <w:r>
+        <w:t xml:space="preserve"> Der Code ist in </w:t>
+      </w:r>
+      <w:r>
+        <w:fldChar w:fldCharType="begin"/>
+      </w:r>
+      <w:r>
+        <w:instrText xml:space="preserve"> REF _Ref122298 \h </w:instrText>
+      </w:r>
+      <w:r>
+        <w:fldChar w:fldCharType="separate"/>
+      </w:r>
+      <w:r>
+        <w:t xml:space="preserve">Abbildung </w:t>
+      </w:r>
+      <w:r>
+        <w:rPr>
+          <w:noProof/>
+        </w:rPr>
+        <w:t>4</w:t>
+      </w:r>
+      <w:r>
+        <w:fldChar w:fldCharType="end"/>
+      </w:r>
+      <w:r>
+        <w:t xml:space="preserve"> zu sehen.</w:t>
+      </w:r>
+      <w:bookmarkStart w:id="6" w:name="_GoBack"/>
+      <w:bookmarkEnd w:id="6"/>
+    </w:p>
+    <w:p>
+      <w:pPr>
+        <w:pStyle w:val="Text"/>
+        <w:keepNext/>
+        <w:jc w:val="center"/>
+      </w:pPr>
+      <w:r>
+        <w:rPr>
+          <w:noProof/>
+        </w:rPr>
+        <w:lastRenderedPageBreak/>
+        <w:drawing>
+          <wp:inline distT="0" distB="0" distL="0" distR="0" wp14:anchorId="0A79D79F" wp14:editId="310448A2">
+            <wp:extent cx="5040000" cy="3095762"/>
+            <wp:effectExtent l="0" t="0" r="8255" b="9525"/>
+            <wp:docPr id="9" name="Grafik 9" descr="C:\Users\Jan\Documents\Grundlagen der Messtechnik mit Labview\LabVIEW-Kaffemaschine\Weitere Dokumente\Bilder\Durchfluss.PNG"/>
+            <wp:cNvGraphicFramePr>
+              <a:graphicFrameLocks xmlns:a="http://schemas.openxmlformats.org/drawingml/2006/main" noChangeAspect="1"/>
+            </wp:cNvGraphicFramePr>
+            <a:graphic xmlns:a="http://schemas.openxmlformats.org/drawingml/2006/main">
+              <a:graphicData uri="http://schemas.openxmlformats.org/drawingml/2006/picture">
+                <pic:pic xmlns:pic="http://schemas.openxmlformats.org/drawingml/2006/picture">
+                  <pic:nvPicPr>
+                    <pic:cNvPr id="0" name="Picture 2" descr="C:\Users\Jan\Documents\Grundlagen der Messtechnik mit Labview\LabVIEW-Kaffemaschine\Weitere Dokumente\Bilder\Durchfluss.PNG"/>
+                    <pic:cNvPicPr>
+                      <a:picLocks noChangeAspect="1" noChangeArrowheads="1"/>
+                    </pic:cNvPicPr>
+                  </pic:nvPicPr>
+                  <pic:blipFill>
+                    <a:blip r:embed="rId19">
+                      <a:extLst>
+                        <a:ext uri="{28A0092B-C50C-407E-A947-70E740481C1C}">
+                          <a14:useLocalDpi xmlns:a14="http://schemas.microsoft.com/office/drawing/2010/main" val="0"/>
+                        </a:ext>
+                      </a:extLst>
+                    </a:blip>
+                    <a:srcRect/>
+                    <a:stretch>
+                      <a:fillRect/>
+                    </a:stretch>
+                  </pic:blipFill>
+                  <pic:spPr bwMode="auto">
+                    <a:xfrm>
+                      <a:off x="0" y="0"/>
+                      <a:ext cx="5040000" cy="3095762"/>
+                    </a:xfrm>
+                    <a:prstGeom prst="rect">
+                      <a:avLst/>
+                    </a:prstGeom>
+                    <a:noFill/>
+                    <a:ln>
+                      <a:noFill/>
+                    </a:ln>
+                  </pic:spPr>
+                </pic:pic>
+              </a:graphicData>
+            </a:graphic>
+          </wp:inline>
+        </w:drawing>
+      </w:r>
+    </w:p>
+    <w:p>
+      <w:pPr>
+        <w:pStyle w:val="Beschriftung"/>
+        <w:jc w:val="center"/>
+      </w:pPr>
+      <w:bookmarkStart w:id="7" w:name="_Ref122298"/>
+      <w:r>
+        <w:t xml:space="preserve">Abbildung </w:t>
+      </w:r>
+      <w:r>
+        <w:fldChar w:fldCharType="begin"/>
+      </w:r>
+      <w:r>
+        <w:instrText xml:space="preserve"> SEQ Abbildung \* ARABIC </w:instrText>
+      </w:r>
+      <w:r>
+        <w:fldChar w:fldCharType="separate"/>
+      </w:r>
+      <w:r>
+        <w:rPr>
+          <w:noProof/>
+        </w:rPr>
+        <w:t>4</w:t>
+      </w:r>
+      <w:r>
+        <w:fldChar w:fldCharType="end"/>
+      </w:r>
+      <w:bookmarkEnd w:id="7"/>
+      <w:r>
+        <w:t>: Auswertung des Durchflussmessers</w:t>
+      </w:r>
+    </w:p>
+    <w:p>
+      <w:pPr>
+        <w:pStyle w:val="Text"/>
+      </w:pPr>
+    </w:p>
+    <w:p>
+      <w:pPr>
+        <w:pStyle w:val="Text"/>
+      </w:pPr>
+    </w:p>
+    <w:p>
+      <w:pPr>
+        <w:pStyle w:val="Text"/>
+      </w:pPr>
+      <w:r>
+        <w:br w:type="page"/>
+      </w:r>
+    </w:p>
+    <w:p>
+      <w:pPr>
         <w:pStyle w:val="berschrift1"/>
       </w:pPr>
       <w:r>
-        <w:br w:type="page"/>
-      </w:r>
-      <w:bookmarkStart w:id="2" w:name="_GoBack"/>
-      <w:r>
         <w:lastRenderedPageBreak/>
-        <w:t>Anschluss der Sen</w:t>
-      </w:r>
-      <w:r>
-        <w:t>sorik</w:t>
-      </w:r>
-      <w:bookmarkEnd w:id="2"/>
+        <w:t>Anschluss der Sensorik</w:t>
+      </w:r>
     </w:p>
     <w:p>
       <w:pPr>
@@ -1915,7 +2511,7 @@
       </w:r>
     </w:p>
     <w:sectPr>
-      <w:headerReference w:type="default" r:id="rId17"/>
+      <w:headerReference w:type="default" r:id="rId20"/>
       <w:pgSz w:w="11906" w:h="16838"/>
       <w:pgMar w:top="1701" w:right="1134" w:bottom="1418" w:left="1701" w:header="709" w:footer="907" w:gutter="0"/>
       <w:cols w:space="708"/>
@@ -1943,12 +2539,46 @@
       </w:r>
     </w:p>
   </w:comment>
+  <w:comment w:id="2" w:author="Autor" w:date="2019-02-03T20:07:00Z" w:initials="A">
+    <w:p>
+      <w:pPr>
+        <w:pStyle w:val="Kommentartext"/>
+      </w:pPr>
+      <w:r>
+        <w:rPr>
+          <w:rStyle w:val="Kommentarzeichen"/>
+        </w:rPr>
+        <w:annotationRef/>
+      </w:r>
+      <w:r>
+        <w:t>Bild vom Code einfügen</w:t>
+      </w:r>
+    </w:p>
+  </w:comment>
+  <w:comment w:id="5" w:author="Autor" w:date="2019-02-03T21:25:00Z" w:initials="A">
+    <w:p>
+      <w:pPr>
+        <w:pStyle w:val="Kommentartext"/>
+      </w:pPr>
+      <w:r>
+        <w:rPr>
+          <w:rStyle w:val="Kommentarzeichen"/>
+        </w:rPr>
+        <w:annotationRef/>
+      </w:r>
+      <w:r>
+        <w:t>Warum ist der Offset drin</w:t>
+      </w:r>
+    </w:p>
+  </w:comment>
 </w:comments>
 </file>
 
 <file path=word/commentsExtended.xml><?xml version="1.0" encoding="utf-8"?>
 <w15:commentsEx xmlns:wpc="http://schemas.microsoft.com/office/word/2010/wordprocessingCanvas" xmlns:cx="http://schemas.microsoft.com/office/drawing/2014/chartex" xmlns:mc="http://schemas.openxmlformats.org/markup-compatibility/2006" xmlns:o="urn:schemas-microsoft-com:office:office" xmlns:r="http://schemas.openxmlformats.org/officeDocument/2006/relationships" xmlns:m="http://schemas.openxmlformats.org/officeDocument/2006/math" xmlns:v="urn:schemas-microsoft-com:vml" xmlns:wp14="http://schemas.microsoft.com/office/word/2010/wordprocessingDrawing" xmlns:wp="http://schemas.openxmlformats.org/drawingml/2006/wordprocessingDrawing" xmlns:w10="urn:schemas-microsoft-com:office:word" xmlns:w="http://schemas.openxmlformats.org/wordprocessingml/2006/main" xmlns:w14="http://schemas.microsoft.com/office/word/2010/wordml" xmlns:w15="http://schemas.microsoft.com/office/word/2012/wordml" xmlns:w16se="http://schemas.microsoft.com/office/word/2015/wordml/symex" xmlns:wpg="http://schemas.microsoft.com/office/word/2010/wordprocessingGroup" xmlns:wpi="http://schemas.microsoft.com/office/word/2010/wordprocessingInk" xmlns:wne="http://schemas.microsoft.com/office/word/2006/wordml" xmlns:wps="http://schemas.microsoft.com/office/word/2010/wordprocessingShape" mc:Ignorable="w14 w15 w16se wp14">
   <w15:commentEx w15:paraId="672DD21A" w15:done="0"/>
+  <w15:commentEx w15:paraId="55DF36C6" w15:done="0"/>
+  <w15:commentEx w15:paraId="410D67DA" w15:done="0"/>
 </w15:commentsEx>
 </file>
 
@@ -2860,7 +3490,7 @@
   <w:abstractNum w:abstractNumId="12" w15:restartNumberingAfterBreak="0">
     <w:nsid w:val="11883BB5"/>
     <w:multiLevelType w:val="multilevel"/>
-    <w:tmpl w:val="0DCCCFAA"/>
+    <w:tmpl w:val="BA667A76"/>
     <w:lvl w:ilvl="0">
       <w:start w:val="1"/>
       <w:numFmt w:val="decimal"/>
@@ -6411,7 +7041,7 @@
     <w:basedOn w:val="Standard"/>
     <w:next w:val="Standard"/>
     <w:qFormat/>
-    <w:rsid w:val="00636F29"/>
+    <w:rsid w:val="003C3094"/>
     <w:pPr>
       <w:keepNext/>
       <w:numPr>
@@ -6556,7 +7186,6 @@
   <w:style w:type="character" w:default="1" w:styleId="Absatz-Standardschriftart">
     <w:name w:val="Default Paragraph Font"/>
     <w:uiPriority w:val="1"/>
-    <w:semiHidden/>
     <w:unhideWhenUsed/>
   </w:style>
   <w:style w:type="table" w:default="1" w:styleId="NormaleTabelle">
@@ -7218,6 +7847,48 @@
       <w:bCs/>
     </w:rPr>
   </w:style>
+  <w:style w:type="paragraph" w:styleId="Titel">
+    <w:name w:val="Title"/>
+    <w:basedOn w:val="Standard"/>
+    <w:next w:val="Standard"/>
+    <w:link w:val="TitelZchn"/>
+    <w:qFormat/>
+    <w:rsid w:val="00A206EC"/>
+    <w:pPr>
+      <w:spacing w:line="240" w:lineRule="auto"/>
+      <w:contextualSpacing/>
+    </w:pPr>
+    <w:rPr>
+      <w:rFonts w:asciiTheme="majorHAnsi" w:eastAsiaTheme="majorEastAsia" w:hAnsiTheme="majorHAnsi" w:cstheme="majorBidi"/>
+      <w:spacing w:val="-10"/>
+      <w:kern w:val="28"/>
+      <w:sz w:val="56"/>
+      <w:szCs w:val="56"/>
+    </w:rPr>
+  </w:style>
+  <w:style w:type="character" w:customStyle="1" w:styleId="TitelZchn">
+    <w:name w:val="Titel Zchn"/>
+    <w:basedOn w:val="Absatz-Standardschriftart"/>
+    <w:link w:val="Titel"/>
+    <w:rsid w:val="00A206EC"/>
+    <w:rPr>
+      <w:rFonts w:asciiTheme="majorHAnsi" w:eastAsiaTheme="majorEastAsia" w:hAnsiTheme="majorHAnsi" w:cstheme="majorBidi"/>
+      <w:spacing w:val="-10"/>
+      <w:kern w:val="28"/>
+      <w:sz w:val="56"/>
+      <w:szCs w:val="56"/>
+    </w:rPr>
+  </w:style>
+  <w:style w:type="character" w:styleId="Platzhaltertext">
+    <w:name w:val="Placeholder Text"/>
+    <w:basedOn w:val="Absatz-Standardschriftart"/>
+    <w:uiPriority w:val="99"/>
+    <w:semiHidden/>
+    <w:rsid w:val="008F30AB"/>
+    <w:rPr>
+      <w:color w:val="808080"/>
+    </w:rPr>
+  </w:style>
 </w:styles>
 </file>
 
@@ -7509,7 +8180,7 @@
 </file>
 
 <file path=customXml/itemProps1.xml><?xml version="1.0" encoding="utf-8"?>
-<ds:datastoreItem xmlns:ds="http://schemas.openxmlformats.org/officeDocument/2006/customXml" ds:itemID="{BA85CCBC-6877-4FA8-8639-157ED87DBBE7}">
+<ds:datastoreItem xmlns:ds="http://schemas.openxmlformats.org/officeDocument/2006/customXml" ds:itemID="{04A3F71F-3B79-4FAE-A1A8-FDF49CD0A172}">
   <ds:schemaRefs>
     <ds:schemaRef ds:uri="http://schemas.openxmlformats.org/officeDocument/2006/bibliography"/>
   </ds:schemaRefs>

</xml_diff>